<commit_message>
Traspasados datos a la nueva BBDD en SQL Express. Datos ok
</commit_message>
<xml_diff>
--- a/Solucion de Errores.docx
+++ b/Solucion de Errores.docx
@@ -1144,13 +1144,41 @@
         <w:pStyle w:val="Prrafodelista"/>
         <w:ind w:left="408"/>
       </w:pPr>
+      <w:r>
+        <w:t>Esto pasa en tablas intermedias que deshacen la relación Many to Many. Por tanto en esas tablas solamente debemos guardar Id’s de los objetos que se relacionan y no el objeto entero.</w:t>
+      </w:r>
+    </w:p>
+    <w:p>
+      <w:r>
+        <w:t xml:space="preserve">22/01/2020 : Se crea proyecto web con ASPNetCore web api. Se genera nueva bbdd con SqlExpres (bbdd en : </w:t>
+      </w:r>
+      <w:r>
+        <w:t>C:\Program Files\Microsoft SQL Server\MSSQL14.SQLEXPRESS\MSSQL\DATA</w:t>
+      </w:r>
+      <w:r>
+        <w:t xml:space="preserve">), bbdd se llama </w:t>
+      </w:r>
+      <w:r>
+        <w:rPr>
+          <w:rFonts w:ascii="Consolas" w:hAnsi="Consolas" w:cs="Consolas"/>
+          <w:color w:val="A31515"/>
+          <w:sz w:val="19"/>
+          <w:szCs w:val="19"/>
+        </w:rPr>
+        <w:t>WebAcademyDb</w:t>
+      </w:r>
+      <w:r>
+        <w:rPr>
+          <w:rFonts w:ascii="Consolas" w:hAnsi="Consolas" w:cs="Consolas"/>
+          <w:color w:val="A31515"/>
+          <w:sz w:val="19"/>
+          <w:szCs w:val="19"/>
+        </w:rPr>
+        <w:t>.mdf. Sigue estando la bbdd de sqlite en el proyecto wpf.</w:t>
+      </w:r>
       <w:bookmarkStart w:id="0" w:name="_GoBack"/>
       <w:bookmarkEnd w:id="0"/>
-      <w:r>
-        <w:t>Esto pasa en tablas intermedias que deshacen la relación Many to Many. Por tanto en esas tablas solamente debemos guardar Id’s de los objetos que se relacionan y no el objeto entero.</w:t>
-      </w:r>
     </w:p>
-    <w:p/>
     <w:p>
       <w:pPr>
         <w:pStyle w:val="Prrafodelista"/>
@@ -1171,9 +1199,6 @@
         <w:pStyle w:val="Prrafodelista"/>
         <w:ind w:left="408"/>
       </w:pPr>
-      <w:r>
-        <w:t>*</w:t>
-      </w:r>
     </w:p>
     <w:p>
       <w:pPr>

</xml_diff>

<commit_message>
Arranca app web, se ve pantalla de login, negocia bien y se va al StudentsController. OJO Stratup OK no tocar !!
</commit_message>
<xml_diff>
--- a/Solucion de Errores.docx
+++ b/Solucion de Errores.docx
@@ -11,13 +11,53 @@
         </w:numPr>
       </w:pPr>
       <w:r>
-        <w:t>La base de datos se define en el fichero Appsettings.json. Allí hay la DBConnectionString y está en 2 sitios</w:t>
+        <w:t xml:space="preserve">La base de datos se define en el fichero </w:t>
+      </w:r>
+      <w:proofErr w:type="spellStart"/>
+      <w:r>
+        <w:t>Appsettings.json</w:t>
+      </w:r>
+      <w:proofErr w:type="spellEnd"/>
+      <w:r>
+        <w:t xml:space="preserve">. Allí hay la </w:t>
+      </w:r>
+      <w:proofErr w:type="spellStart"/>
+      <w:r>
+        <w:t>DBConnectionString</w:t>
+      </w:r>
+      <w:proofErr w:type="spellEnd"/>
+      <w:r>
+        <w:t xml:space="preserve"> y está en 2 sitios</w:t>
       </w:r>
       <w:r>
         <w:t xml:space="preserve"> (OJO ¡!)</w:t>
       </w:r>
       <w:r>
-        <w:t xml:space="preserve"> : En la raíz del proyecto que arranca (WPF….) y en el proyecto que arranca, bin, debug, netcoreap3.0. Aquí también está la bbdd.</w:t>
+        <w:t xml:space="preserve"> : En la raíz del proyecto que arranca (WPF….) y en el proyecto que arranca, </w:t>
+      </w:r>
+      <w:proofErr w:type="spellStart"/>
+      <w:r>
+        <w:t>bin</w:t>
+      </w:r>
+      <w:proofErr w:type="spellEnd"/>
+      <w:r>
+        <w:t xml:space="preserve">, </w:t>
+      </w:r>
+      <w:proofErr w:type="spellStart"/>
+      <w:r>
+        <w:t>debug</w:t>
+      </w:r>
+      <w:proofErr w:type="spellEnd"/>
+      <w:r>
+        <w:t xml:space="preserve">, netcoreap3.0. Aquí también está la </w:t>
+      </w:r>
+      <w:proofErr w:type="spellStart"/>
+      <w:r>
+        <w:t>bbdd</w:t>
+      </w:r>
+      <w:proofErr w:type="spellEnd"/>
+      <w:r>
+        <w:t>.</w:t>
       </w:r>
     </w:p>
     <w:p>
@@ -29,7 +69,39 @@
         </w:numPr>
       </w:pPr>
       <w:r>
-        <w:t>La bbdd se ha generado en la root del proyecto de arranque WPF… y se ha movido “a mano “ al WPF…, bin, debug, netcoreapp3.0.</w:t>
+        <w:t xml:space="preserve">La </w:t>
+      </w:r>
+      <w:proofErr w:type="spellStart"/>
+      <w:r>
+        <w:t>bbdd</w:t>
+      </w:r>
+      <w:proofErr w:type="spellEnd"/>
+      <w:r>
+        <w:t xml:space="preserve"> se ha generado en la </w:t>
+      </w:r>
+      <w:proofErr w:type="spellStart"/>
+      <w:r>
+        <w:t>root</w:t>
+      </w:r>
+      <w:proofErr w:type="spellEnd"/>
+      <w:r>
+        <w:t xml:space="preserve"> del proyecto de arranque WPF… y se ha movido “a mano “ al WPF…, </w:t>
+      </w:r>
+      <w:proofErr w:type="spellStart"/>
+      <w:r>
+        <w:t>bin</w:t>
+      </w:r>
+      <w:proofErr w:type="spellEnd"/>
+      <w:r>
+        <w:t xml:space="preserve">, </w:t>
+      </w:r>
+      <w:proofErr w:type="spellStart"/>
+      <w:r>
+        <w:t>debug</w:t>
+      </w:r>
+      <w:proofErr w:type="spellEnd"/>
+      <w:r>
+        <w:t>, netcoreapp3.0.</w:t>
       </w:r>
     </w:p>
     <w:p/>
@@ -64,6 +136,7 @@
         </w:rPr>
         <w:t>&lt;</w:t>
       </w:r>
+      <w:proofErr w:type="spellStart"/>
       <w:r>
         <w:rPr>
           <w:rFonts w:ascii="Consolas" w:hAnsi="Consolas" w:cs="Consolas"/>
@@ -73,6 +146,7 @@
         </w:rPr>
         <w:t>DataGrid</w:t>
       </w:r>
+      <w:proofErr w:type="spellEnd"/>
       <w:r>
         <w:rPr>
           <w:rFonts w:ascii="Consolas" w:hAnsi="Consolas" w:cs="Consolas"/>
@@ -116,8 +190,19 @@
           <w:sz w:val="19"/>
           <w:szCs w:val="19"/>
         </w:rPr>
-        <w:t xml:space="preserve"> Grid.Column</w:t>
-      </w:r>
+        <w:t xml:space="preserve"> </w:t>
+      </w:r>
+      <w:proofErr w:type="spellStart"/>
+      <w:r>
+        <w:rPr>
+          <w:rFonts w:ascii="Consolas" w:hAnsi="Consolas" w:cs="Consolas"/>
+          <w:color w:val="FF0000"/>
+          <w:sz w:val="19"/>
+          <w:szCs w:val="19"/>
+        </w:rPr>
+        <w:t>Grid.Column</w:t>
+      </w:r>
+      <w:proofErr w:type="spellEnd"/>
       <w:r>
         <w:rPr>
           <w:rFonts w:ascii="Consolas" w:hAnsi="Consolas" w:cs="Consolas"/>
@@ -134,8 +219,19 @@
           <w:sz w:val="19"/>
           <w:szCs w:val="19"/>
         </w:rPr>
-        <w:t xml:space="preserve"> ItemsSource</w:t>
-      </w:r>
+        <w:t xml:space="preserve"> </w:t>
+      </w:r>
+      <w:proofErr w:type="spellStart"/>
+      <w:r>
+        <w:rPr>
+          <w:rFonts w:ascii="Consolas" w:hAnsi="Consolas" w:cs="Consolas"/>
+          <w:color w:val="FF0000"/>
+          <w:sz w:val="19"/>
+          <w:szCs w:val="19"/>
+        </w:rPr>
+        <w:t>ItemsSource</w:t>
+      </w:r>
+      <w:proofErr w:type="spellEnd"/>
       <w:r>
         <w:rPr>
           <w:rFonts w:ascii="Consolas" w:hAnsi="Consolas" w:cs="Consolas"/>
@@ -145,6 +241,7 @@
         </w:rPr>
         <w:t>="{</w:t>
       </w:r>
+      <w:proofErr w:type="spellStart"/>
       <w:r>
         <w:rPr>
           <w:rFonts w:ascii="Consolas" w:hAnsi="Consolas" w:cs="Consolas"/>
@@ -154,15 +251,27 @@
         </w:rPr>
         <w:t>Binding</w:t>
       </w:r>
-      <w:r>
-        <w:rPr>
-          <w:rFonts w:ascii="Consolas" w:hAnsi="Consolas" w:cs="Consolas"/>
-          <w:color w:val="FF0000"/>
-          <w:sz w:val="19"/>
-          <w:szCs w:val="19"/>
-        </w:rPr>
-        <w:t xml:space="preserve"> ExamsListEV</w:t>
-      </w:r>
+      <w:proofErr w:type="spellEnd"/>
+      <w:r>
+        <w:rPr>
+          <w:rFonts w:ascii="Consolas" w:hAnsi="Consolas" w:cs="Consolas"/>
+          <w:color w:val="FF0000"/>
+          <w:sz w:val="19"/>
+          <w:szCs w:val="19"/>
+        </w:rPr>
+        <w:t xml:space="preserve"> </w:t>
+      </w:r>
+      <w:proofErr w:type="spellStart"/>
+      <w:r>
+        <w:rPr>
+          <w:rFonts w:ascii="Consolas" w:hAnsi="Consolas" w:cs="Consolas"/>
+          <w:color w:val="FF0000"/>
+          <w:sz w:val="19"/>
+          <w:szCs w:val="19"/>
+        </w:rPr>
+        <w:t>ExamsListEV</w:t>
+      </w:r>
+      <w:proofErr w:type="spellEnd"/>
       <w:r>
         <w:rPr>
           <w:rFonts w:ascii="Consolas" w:hAnsi="Consolas" w:cs="Consolas"/>
@@ -179,8 +288,19 @@
           <w:sz w:val="19"/>
           <w:szCs w:val="19"/>
         </w:rPr>
-        <w:t xml:space="preserve"> SelectedItem</w:t>
-      </w:r>
+        <w:t xml:space="preserve"> </w:t>
+      </w:r>
+      <w:proofErr w:type="spellStart"/>
+      <w:r>
+        <w:rPr>
+          <w:rFonts w:ascii="Consolas" w:hAnsi="Consolas" w:cs="Consolas"/>
+          <w:color w:val="FF0000"/>
+          <w:sz w:val="19"/>
+          <w:szCs w:val="19"/>
+        </w:rPr>
+        <w:t>SelectedItem</w:t>
+      </w:r>
+      <w:proofErr w:type="spellEnd"/>
       <w:r>
         <w:rPr>
           <w:rFonts w:ascii="Consolas" w:hAnsi="Consolas" w:cs="Consolas"/>
@@ -190,6 +310,7 @@
         </w:rPr>
         <w:t>="{</w:t>
       </w:r>
+      <w:proofErr w:type="spellStart"/>
       <w:r>
         <w:rPr>
           <w:rFonts w:ascii="Consolas" w:hAnsi="Consolas" w:cs="Consolas"/>
@@ -199,15 +320,27 @@
         </w:rPr>
         <w:t>Binding</w:t>
       </w:r>
-      <w:r>
-        <w:rPr>
-          <w:rFonts w:ascii="Consolas" w:hAnsi="Consolas" w:cs="Consolas"/>
-          <w:color w:val="FF0000"/>
-          <w:sz w:val="19"/>
-          <w:szCs w:val="19"/>
-        </w:rPr>
-        <w:t xml:space="preserve"> CurrentExamEV</w:t>
-      </w:r>
+      <w:proofErr w:type="spellEnd"/>
+      <w:r>
+        <w:rPr>
+          <w:rFonts w:ascii="Consolas" w:hAnsi="Consolas" w:cs="Consolas"/>
+          <w:color w:val="FF0000"/>
+          <w:sz w:val="19"/>
+          <w:szCs w:val="19"/>
+        </w:rPr>
+        <w:t xml:space="preserve"> </w:t>
+      </w:r>
+      <w:proofErr w:type="spellStart"/>
+      <w:r>
+        <w:rPr>
+          <w:rFonts w:ascii="Consolas" w:hAnsi="Consolas" w:cs="Consolas"/>
+          <w:color w:val="FF0000"/>
+          <w:sz w:val="19"/>
+          <w:szCs w:val="19"/>
+        </w:rPr>
+        <w:t>CurrentExamEV</w:t>
+      </w:r>
+      <w:proofErr w:type="spellEnd"/>
       <w:r>
         <w:rPr>
           <w:rFonts w:ascii="Consolas" w:hAnsi="Consolas" w:cs="Consolas"/>
@@ -224,8 +357,19 @@
           <w:sz w:val="19"/>
           <w:szCs w:val="19"/>
         </w:rPr>
-        <w:t xml:space="preserve"> Margin</w:t>
-      </w:r>
+        <w:t xml:space="preserve"> </w:t>
+      </w:r>
+      <w:proofErr w:type="spellStart"/>
+      <w:r>
+        <w:rPr>
+          <w:rFonts w:ascii="Consolas" w:hAnsi="Consolas" w:cs="Consolas"/>
+          <w:color w:val="FF0000"/>
+          <w:sz w:val="19"/>
+          <w:szCs w:val="19"/>
+        </w:rPr>
+        <w:t>Margin</w:t>
+      </w:r>
+      <w:proofErr w:type="spellEnd"/>
       <w:r>
         <w:rPr>
           <w:rFonts w:ascii="Consolas" w:hAnsi="Consolas" w:cs="Consolas"/>
@@ -242,8 +386,19 @@
           <w:sz w:val="19"/>
           <w:szCs w:val="19"/>
         </w:rPr>
-        <w:t xml:space="preserve"> AutoGenerateColumns</w:t>
-      </w:r>
+        <w:t xml:space="preserve"> </w:t>
+      </w:r>
+      <w:proofErr w:type="spellStart"/>
+      <w:r>
+        <w:rPr>
+          <w:rFonts w:ascii="Consolas" w:hAnsi="Consolas" w:cs="Consolas"/>
+          <w:color w:val="FF0000"/>
+          <w:sz w:val="19"/>
+          <w:szCs w:val="19"/>
+        </w:rPr>
+        <w:t>AutoGenerateColumns</w:t>
+      </w:r>
+      <w:proofErr w:type="spellEnd"/>
       <w:r>
         <w:rPr>
           <w:rFonts w:ascii="Consolas" w:hAnsi="Consolas" w:cs="Consolas"/>
@@ -285,6 +440,7 @@
         </w:rPr>
         <w:t>&lt;</w:t>
       </w:r>
+      <w:proofErr w:type="spellStart"/>
       <w:r>
         <w:rPr>
           <w:rFonts w:ascii="Consolas" w:hAnsi="Consolas" w:cs="Consolas"/>
@@ -294,6 +450,7 @@
         </w:rPr>
         <w:t>DataGrid.Columns</w:t>
       </w:r>
+      <w:proofErr w:type="spellEnd"/>
       <w:r>
         <w:rPr>
           <w:rFonts w:ascii="Consolas" w:hAnsi="Consolas" w:cs="Consolas"/>
@@ -335,6 +492,7 @@
         </w:rPr>
         <w:t>&lt;</w:t>
       </w:r>
+      <w:proofErr w:type="spellStart"/>
       <w:r>
         <w:rPr>
           <w:rFonts w:ascii="Consolas" w:hAnsi="Consolas" w:cs="Consolas"/>
@@ -344,23 +502,55 @@
         </w:rPr>
         <w:t>DataGridTextColumn</w:t>
       </w:r>
-      <w:r>
-        <w:rPr>
-          <w:rFonts w:ascii="Consolas" w:hAnsi="Consolas" w:cs="Consolas"/>
-          <w:color w:val="FF0000"/>
-          <w:sz w:val="19"/>
-          <w:szCs w:val="19"/>
-        </w:rPr>
-        <w:t xml:space="preserve"> Header</w:t>
-      </w:r>
-      <w:r>
-        <w:rPr>
-          <w:rFonts w:ascii="Consolas" w:hAnsi="Consolas" w:cs="Consolas"/>
-          <w:color w:val="0000FF"/>
-          <w:sz w:val="19"/>
-          <w:szCs w:val="19"/>
-        </w:rPr>
-        <w:t>="Title"</w:t>
+      <w:proofErr w:type="spellEnd"/>
+      <w:r>
+        <w:rPr>
+          <w:rFonts w:ascii="Consolas" w:hAnsi="Consolas" w:cs="Consolas"/>
+          <w:color w:val="FF0000"/>
+          <w:sz w:val="19"/>
+          <w:szCs w:val="19"/>
+        </w:rPr>
+        <w:t xml:space="preserve"> </w:t>
+      </w:r>
+      <w:proofErr w:type="spellStart"/>
+      <w:r>
+        <w:rPr>
+          <w:rFonts w:ascii="Consolas" w:hAnsi="Consolas" w:cs="Consolas"/>
+          <w:color w:val="FF0000"/>
+          <w:sz w:val="19"/>
+          <w:szCs w:val="19"/>
+        </w:rPr>
+        <w:t>Header</w:t>
+      </w:r>
+      <w:proofErr w:type="spellEnd"/>
+      <w:r>
+        <w:rPr>
+          <w:rFonts w:ascii="Consolas" w:hAnsi="Consolas" w:cs="Consolas"/>
+          <w:color w:val="0000FF"/>
+          <w:sz w:val="19"/>
+          <w:szCs w:val="19"/>
+        </w:rPr>
+        <w:t>="</w:t>
+      </w:r>
+      <w:proofErr w:type="spellStart"/>
+      <w:r>
+        <w:rPr>
+          <w:rFonts w:ascii="Consolas" w:hAnsi="Consolas" w:cs="Consolas"/>
+          <w:color w:val="0000FF"/>
+          <w:sz w:val="19"/>
+          <w:szCs w:val="19"/>
+        </w:rPr>
+        <w:t>Title</w:t>
+      </w:r>
+      <w:proofErr w:type="spellEnd"/>
+      <w:r>
+        <w:rPr>
+          <w:rFonts w:ascii="Consolas" w:hAnsi="Consolas" w:cs="Consolas"/>
+          <w:color w:val="0000FF"/>
+          <w:sz w:val="19"/>
+          <w:szCs w:val="19"/>
+        </w:rPr>
+        <w:t>"</w:t>
       </w:r>
       <w:r>
         <w:rPr>
@@ -378,8 +568,19 @@
           <w:sz w:val="19"/>
           <w:szCs w:val="19"/>
         </w:rPr>
-        <w:t xml:space="preserve"> Binding</w:t>
-      </w:r>
+        <w:t xml:space="preserve"> </w:t>
+      </w:r>
+      <w:proofErr w:type="spellStart"/>
+      <w:r>
+        <w:rPr>
+          <w:rFonts w:ascii="Consolas" w:hAnsi="Consolas" w:cs="Consolas"/>
+          <w:color w:val="FF0000"/>
+          <w:sz w:val="19"/>
+          <w:szCs w:val="19"/>
+        </w:rPr>
+        <w:t>Binding</w:t>
+      </w:r>
+      <w:proofErr w:type="spellEnd"/>
       <w:r>
         <w:rPr>
           <w:rFonts w:ascii="Consolas" w:hAnsi="Consolas" w:cs="Consolas"/>
@@ -389,6 +590,7 @@
         </w:rPr>
         <w:t>="{</w:t>
       </w:r>
+      <w:proofErr w:type="spellStart"/>
       <w:r>
         <w:rPr>
           <w:rFonts w:ascii="Consolas" w:hAnsi="Consolas" w:cs="Consolas"/>
@@ -398,15 +600,27 @@
         </w:rPr>
         <w:t>Binding</w:t>
       </w:r>
-      <w:r>
-        <w:rPr>
-          <w:rFonts w:ascii="Consolas" w:hAnsi="Consolas" w:cs="Consolas"/>
-          <w:color w:val="FF0000"/>
-          <w:sz w:val="19"/>
-          <w:szCs w:val="19"/>
-        </w:rPr>
-        <w:t xml:space="preserve"> Title</w:t>
-      </w:r>
+      <w:proofErr w:type="spellEnd"/>
+      <w:r>
+        <w:rPr>
+          <w:rFonts w:ascii="Consolas" w:hAnsi="Consolas" w:cs="Consolas"/>
+          <w:color w:val="FF0000"/>
+          <w:sz w:val="19"/>
+          <w:szCs w:val="19"/>
+        </w:rPr>
+        <w:t xml:space="preserve"> </w:t>
+      </w:r>
+      <w:proofErr w:type="spellStart"/>
+      <w:r>
+        <w:rPr>
+          <w:rFonts w:ascii="Consolas" w:hAnsi="Consolas" w:cs="Consolas"/>
+          <w:color w:val="FF0000"/>
+          <w:sz w:val="19"/>
+          <w:szCs w:val="19"/>
+        </w:rPr>
+        <w:t>Title</w:t>
+      </w:r>
+      <w:proofErr w:type="spellEnd"/>
       <w:r>
         <w:rPr>
           <w:rFonts w:ascii="Consolas" w:hAnsi="Consolas" w:cs="Consolas"/>
@@ -416,6 +630,7 @@
         </w:rPr>
         <w:t>}"&gt;&lt;/</w:t>
       </w:r>
+      <w:proofErr w:type="spellStart"/>
       <w:r>
         <w:rPr>
           <w:rFonts w:ascii="Consolas" w:hAnsi="Consolas" w:cs="Consolas"/>
@@ -425,6 +640,7 @@
         </w:rPr>
         <w:t>DataGridTextColumn</w:t>
       </w:r>
+      <w:proofErr w:type="spellEnd"/>
       <w:r>
         <w:rPr>
           <w:rFonts w:ascii="Consolas" w:hAnsi="Consolas" w:cs="Consolas"/>
@@ -466,6 +682,7 @@
         </w:rPr>
         <w:t>&lt;</w:t>
       </w:r>
+      <w:proofErr w:type="spellStart"/>
       <w:r>
         <w:rPr>
           <w:rFonts w:ascii="Consolas" w:hAnsi="Consolas" w:cs="Consolas"/>
@@ -475,15 +692,27 @@
         </w:rPr>
         <w:t>DataGridTextColumn</w:t>
       </w:r>
-      <w:r>
-        <w:rPr>
-          <w:rFonts w:ascii="Consolas" w:hAnsi="Consolas" w:cs="Consolas"/>
-          <w:color w:val="FF0000"/>
-          <w:sz w:val="19"/>
-          <w:szCs w:val="19"/>
-        </w:rPr>
-        <w:t xml:space="preserve"> Header</w:t>
-      </w:r>
+      <w:proofErr w:type="spellEnd"/>
+      <w:r>
+        <w:rPr>
+          <w:rFonts w:ascii="Consolas" w:hAnsi="Consolas" w:cs="Consolas"/>
+          <w:color w:val="FF0000"/>
+          <w:sz w:val="19"/>
+          <w:szCs w:val="19"/>
+        </w:rPr>
+        <w:t xml:space="preserve"> </w:t>
+      </w:r>
+      <w:proofErr w:type="spellStart"/>
+      <w:r>
+        <w:rPr>
+          <w:rFonts w:ascii="Consolas" w:hAnsi="Consolas" w:cs="Consolas"/>
+          <w:color w:val="FF0000"/>
+          <w:sz w:val="19"/>
+          <w:szCs w:val="19"/>
+        </w:rPr>
+        <w:t>Header</w:t>
+      </w:r>
+      <w:proofErr w:type="spellEnd"/>
       <w:r>
         <w:rPr>
           <w:rFonts w:ascii="Consolas" w:hAnsi="Consolas" w:cs="Consolas"/>
@@ -509,8 +738,19 @@
           <w:sz w:val="19"/>
           <w:szCs w:val="19"/>
         </w:rPr>
-        <w:t xml:space="preserve"> Binding</w:t>
-      </w:r>
+        <w:t xml:space="preserve"> </w:t>
+      </w:r>
+      <w:proofErr w:type="spellStart"/>
+      <w:r>
+        <w:rPr>
+          <w:rFonts w:ascii="Consolas" w:hAnsi="Consolas" w:cs="Consolas"/>
+          <w:color w:val="FF0000"/>
+          <w:sz w:val="19"/>
+          <w:szCs w:val="19"/>
+        </w:rPr>
+        <w:t>Binding</w:t>
+      </w:r>
+      <w:proofErr w:type="spellEnd"/>
       <w:r>
         <w:rPr>
           <w:rFonts w:ascii="Consolas" w:hAnsi="Consolas" w:cs="Consolas"/>
@@ -520,6 +760,7 @@
         </w:rPr>
         <w:t>="{</w:t>
       </w:r>
+      <w:proofErr w:type="spellStart"/>
       <w:r>
         <w:rPr>
           <w:rFonts w:ascii="Consolas" w:hAnsi="Consolas" w:cs="Consolas"/>
@@ -529,6 +770,7 @@
         </w:rPr>
         <w:t>Binding</w:t>
       </w:r>
+      <w:proofErr w:type="spellEnd"/>
       <w:r>
         <w:rPr>
           <w:rFonts w:ascii="Consolas" w:hAnsi="Consolas" w:cs="Consolas"/>
@@ -547,6 +789,7 @@
         </w:rPr>
         <w:t>}"&gt;&lt;/</w:t>
       </w:r>
+      <w:proofErr w:type="spellStart"/>
       <w:r>
         <w:rPr>
           <w:rFonts w:ascii="Consolas" w:hAnsi="Consolas" w:cs="Consolas"/>
@@ -556,6 +799,7 @@
         </w:rPr>
         <w:t>DataGridTextColumn</w:t>
       </w:r>
+      <w:proofErr w:type="spellEnd"/>
       <w:r>
         <w:rPr>
           <w:rFonts w:ascii="Consolas" w:hAnsi="Consolas" w:cs="Consolas"/>
@@ -597,6 +841,7 @@
         </w:rPr>
         <w:t>&lt;</w:t>
       </w:r>
+      <w:proofErr w:type="spellStart"/>
       <w:r>
         <w:rPr>
           <w:rFonts w:ascii="Consolas" w:hAnsi="Consolas" w:cs="Consolas"/>
@@ -606,15 +851,27 @@
         </w:rPr>
         <w:t>DataGridTextColumn</w:t>
       </w:r>
-      <w:r>
-        <w:rPr>
-          <w:rFonts w:ascii="Consolas" w:hAnsi="Consolas" w:cs="Consolas"/>
-          <w:color w:val="FF0000"/>
-          <w:sz w:val="19"/>
-          <w:szCs w:val="19"/>
-        </w:rPr>
-        <w:t xml:space="preserve"> Header</w:t>
-      </w:r>
+      <w:proofErr w:type="spellEnd"/>
+      <w:r>
+        <w:rPr>
+          <w:rFonts w:ascii="Consolas" w:hAnsi="Consolas" w:cs="Consolas"/>
+          <w:color w:val="FF0000"/>
+          <w:sz w:val="19"/>
+          <w:szCs w:val="19"/>
+        </w:rPr>
+        <w:t xml:space="preserve"> </w:t>
+      </w:r>
+      <w:proofErr w:type="spellStart"/>
+      <w:r>
+        <w:rPr>
+          <w:rFonts w:ascii="Consolas" w:hAnsi="Consolas" w:cs="Consolas"/>
+          <w:color w:val="FF0000"/>
+          <w:sz w:val="19"/>
+          <w:szCs w:val="19"/>
+        </w:rPr>
+        <w:t>Header</w:t>
+      </w:r>
+      <w:proofErr w:type="spellEnd"/>
       <w:r>
         <w:rPr>
           <w:rFonts w:ascii="Consolas" w:hAnsi="Consolas" w:cs="Consolas"/>
@@ -640,8 +897,19 @@
           <w:sz w:val="19"/>
           <w:szCs w:val="19"/>
         </w:rPr>
-        <w:t xml:space="preserve"> Binding</w:t>
-      </w:r>
+        <w:t xml:space="preserve"> </w:t>
+      </w:r>
+      <w:proofErr w:type="spellStart"/>
+      <w:r>
+        <w:rPr>
+          <w:rFonts w:ascii="Consolas" w:hAnsi="Consolas" w:cs="Consolas"/>
+          <w:color w:val="FF0000"/>
+          <w:sz w:val="19"/>
+          <w:szCs w:val="19"/>
+        </w:rPr>
+        <w:t>Binding</w:t>
+      </w:r>
+      <w:proofErr w:type="spellEnd"/>
       <w:r>
         <w:rPr>
           <w:rFonts w:ascii="Consolas" w:hAnsi="Consolas" w:cs="Consolas"/>
@@ -651,6 +919,7 @@
         </w:rPr>
         <w:t>="{</w:t>
       </w:r>
+      <w:proofErr w:type="spellStart"/>
       <w:r>
         <w:rPr>
           <w:rFonts w:ascii="Consolas" w:hAnsi="Consolas" w:cs="Consolas"/>
@@ -660,6 +929,7 @@
         </w:rPr>
         <w:t>Binding</w:t>
       </w:r>
+      <w:proofErr w:type="spellEnd"/>
       <w:r>
         <w:rPr>
           <w:rFonts w:ascii="Consolas" w:hAnsi="Consolas" w:cs="Consolas"/>
@@ -687,6 +957,7 @@
         </w:rPr>
         <w:t>}"&gt;&lt;/</w:t>
       </w:r>
+      <w:proofErr w:type="spellStart"/>
       <w:r>
         <w:rPr>
           <w:rFonts w:ascii="Consolas" w:hAnsi="Consolas" w:cs="Consolas"/>
@@ -696,6 +967,7 @@
         </w:rPr>
         <w:t>DataGridTextColumn</w:t>
       </w:r>
+      <w:proofErr w:type="spellEnd"/>
       <w:r>
         <w:rPr>
           <w:rFonts w:ascii="Consolas" w:hAnsi="Consolas" w:cs="Consolas"/>
@@ -737,6 +1009,7 @@
         </w:rPr>
         <w:t>&lt;</w:t>
       </w:r>
+      <w:proofErr w:type="spellStart"/>
       <w:r>
         <w:rPr>
           <w:rFonts w:ascii="Consolas" w:hAnsi="Consolas" w:cs="Consolas"/>
@@ -746,33 +1019,76 @@
         </w:rPr>
         <w:t>DataGridTextColumn</w:t>
       </w:r>
-      <w:r>
-        <w:rPr>
-          <w:rFonts w:ascii="Consolas" w:hAnsi="Consolas" w:cs="Consolas"/>
-          <w:color w:val="FF0000"/>
-          <w:sz w:val="19"/>
-          <w:szCs w:val="19"/>
-        </w:rPr>
-        <w:t xml:space="preserve"> Header</w:t>
-      </w:r>
-      <w:r>
-        <w:rPr>
-          <w:rFonts w:ascii="Consolas" w:hAnsi="Consolas" w:cs="Consolas"/>
-          <w:color w:val="0000FF"/>
-          <w:sz w:val="19"/>
-          <w:szCs w:val="19"/>
-        </w:rPr>
-        <w:t>="Subject"</w:t>
-      </w:r>
-      <w:r>
-        <w:rPr>
-          <w:rFonts w:ascii="Consolas" w:hAnsi="Consolas" w:cs="Consolas"/>
-          <w:color w:val="FF0000"/>
-          <w:sz w:val="19"/>
-          <w:szCs w:val="19"/>
-        </w:rPr>
-        <w:t xml:space="preserve"> Binding</w:t>
-      </w:r>
+      <w:proofErr w:type="spellEnd"/>
+      <w:r>
+        <w:rPr>
+          <w:rFonts w:ascii="Consolas" w:hAnsi="Consolas" w:cs="Consolas"/>
+          <w:color w:val="FF0000"/>
+          <w:sz w:val="19"/>
+          <w:szCs w:val="19"/>
+        </w:rPr>
+        <w:t xml:space="preserve"> </w:t>
+      </w:r>
+      <w:proofErr w:type="spellStart"/>
+      <w:r>
+        <w:rPr>
+          <w:rFonts w:ascii="Consolas" w:hAnsi="Consolas" w:cs="Consolas"/>
+          <w:color w:val="FF0000"/>
+          <w:sz w:val="19"/>
+          <w:szCs w:val="19"/>
+        </w:rPr>
+        <w:t>Header</w:t>
+      </w:r>
+      <w:proofErr w:type="spellEnd"/>
+      <w:r>
+        <w:rPr>
+          <w:rFonts w:ascii="Consolas" w:hAnsi="Consolas" w:cs="Consolas"/>
+          <w:color w:val="0000FF"/>
+          <w:sz w:val="19"/>
+          <w:szCs w:val="19"/>
+        </w:rPr>
+        <w:t>="</w:t>
+      </w:r>
+      <w:proofErr w:type="spellStart"/>
+      <w:r>
+        <w:rPr>
+          <w:rFonts w:ascii="Consolas" w:hAnsi="Consolas" w:cs="Consolas"/>
+          <w:color w:val="0000FF"/>
+          <w:sz w:val="19"/>
+          <w:szCs w:val="19"/>
+        </w:rPr>
+        <w:t>Subject</w:t>
+      </w:r>
+      <w:proofErr w:type="spellEnd"/>
+      <w:r>
+        <w:rPr>
+          <w:rFonts w:ascii="Consolas" w:hAnsi="Consolas" w:cs="Consolas"/>
+          <w:color w:val="0000FF"/>
+          <w:sz w:val="19"/>
+          <w:szCs w:val="19"/>
+        </w:rPr>
+        <w:t>"</w:t>
+      </w:r>
+      <w:r>
+        <w:rPr>
+          <w:rFonts w:ascii="Consolas" w:hAnsi="Consolas" w:cs="Consolas"/>
+          <w:color w:val="FF0000"/>
+          <w:sz w:val="19"/>
+          <w:szCs w:val="19"/>
+        </w:rPr>
+        <w:t xml:space="preserve"> </w:t>
+      </w:r>
+      <w:proofErr w:type="spellStart"/>
+      <w:r>
+        <w:rPr>
+          <w:rFonts w:ascii="Consolas" w:hAnsi="Consolas" w:cs="Consolas"/>
+          <w:color w:val="FF0000"/>
+          <w:sz w:val="19"/>
+          <w:szCs w:val="19"/>
+        </w:rPr>
+        <w:t>Binding</w:t>
+      </w:r>
+      <w:proofErr w:type="spellEnd"/>
       <w:r>
         <w:rPr>
           <w:rFonts w:ascii="Consolas" w:hAnsi="Consolas" w:cs="Consolas"/>
@@ -782,6 +1098,7 @@
         </w:rPr>
         <w:t>="{</w:t>
       </w:r>
+      <w:proofErr w:type="spellStart"/>
       <w:r>
         <w:rPr>
           <w:rFonts w:ascii="Consolas" w:hAnsi="Consolas" w:cs="Consolas"/>
@@ -791,24 +1108,46 @@
         </w:rPr>
         <w:t>Binding</w:t>
       </w:r>
-      <w:r>
-        <w:rPr>
-          <w:rFonts w:ascii="Consolas" w:hAnsi="Consolas" w:cs="Consolas"/>
-          <w:color w:val="FF0000"/>
-          <w:sz w:val="19"/>
-          <w:szCs w:val="19"/>
-        </w:rPr>
-        <w:t xml:space="preserve"> Subject</w:t>
-      </w:r>
-      <w:r>
-        <w:rPr>
-          <w:rFonts w:ascii="Consolas" w:hAnsi="Consolas" w:cs="Consolas"/>
-          <w:color w:val="0000FF"/>
-          <w:sz w:val="19"/>
-          <w:szCs w:val="19"/>
-        </w:rPr>
-        <w:t>.Name}"&gt;&lt;/</w:t>
-      </w:r>
+      <w:proofErr w:type="spellEnd"/>
+      <w:r>
+        <w:rPr>
+          <w:rFonts w:ascii="Consolas" w:hAnsi="Consolas" w:cs="Consolas"/>
+          <w:color w:val="FF0000"/>
+          <w:sz w:val="19"/>
+          <w:szCs w:val="19"/>
+        </w:rPr>
+        <w:t xml:space="preserve"> </w:t>
+      </w:r>
+      <w:proofErr w:type="spellStart"/>
+      <w:r>
+        <w:rPr>
+          <w:rFonts w:ascii="Consolas" w:hAnsi="Consolas" w:cs="Consolas"/>
+          <w:color w:val="FF0000"/>
+          <w:sz w:val="19"/>
+          <w:szCs w:val="19"/>
+        </w:rPr>
+        <w:t>Subject</w:t>
+      </w:r>
+      <w:r>
+        <w:rPr>
+          <w:rFonts w:ascii="Consolas" w:hAnsi="Consolas" w:cs="Consolas"/>
+          <w:color w:val="0000FF"/>
+          <w:sz w:val="19"/>
+          <w:szCs w:val="19"/>
+        </w:rPr>
+        <w:t>.Name</w:t>
+      </w:r>
+      <w:proofErr w:type="spellEnd"/>
+      <w:r>
+        <w:rPr>
+          <w:rFonts w:ascii="Consolas" w:hAnsi="Consolas" w:cs="Consolas"/>
+          <w:color w:val="0000FF"/>
+          <w:sz w:val="19"/>
+          <w:szCs w:val="19"/>
+        </w:rPr>
+        <w:t>}"&gt;&lt;/</w:t>
+      </w:r>
+      <w:proofErr w:type="spellStart"/>
       <w:r>
         <w:rPr>
           <w:rFonts w:ascii="Consolas" w:hAnsi="Consolas" w:cs="Consolas"/>
@@ -818,6 +1157,7 @@
         </w:rPr>
         <w:t>DataGridTextColumn</w:t>
       </w:r>
+      <w:proofErr w:type="spellEnd"/>
       <w:r>
         <w:rPr>
           <w:rFonts w:ascii="Consolas" w:hAnsi="Consolas" w:cs="Consolas"/>
@@ -859,6 +1199,7 @@
         </w:rPr>
         <w:t>&lt;</w:t>
       </w:r>
+      <w:proofErr w:type="spellStart"/>
       <w:r>
         <w:rPr>
           <w:rFonts w:ascii="Consolas" w:hAnsi="Consolas" w:cs="Consolas"/>
@@ -868,23 +1209,55 @@
         </w:rPr>
         <w:t>DataGridTextColumn</w:t>
       </w:r>
-      <w:r>
-        <w:rPr>
-          <w:rFonts w:ascii="Consolas" w:hAnsi="Consolas" w:cs="Consolas"/>
-          <w:color w:val="FF0000"/>
-          <w:sz w:val="19"/>
-          <w:szCs w:val="19"/>
-        </w:rPr>
-        <w:t xml:space="preserve"> Header</w:t>
-      </w:r>
-      <w:r>
-        <w:rPr>
-          <w:rFonts w:ascii="Consolas" w:hAnsi="Consolas" w:cs="Consolas"/>
-          <w:color w:val="0000FF"/>
-          <w:sz w:val="19"/>
-          <w:szCs w:val="19"/>
-        </w:rPr>
-        <w:t>="IdExam"</w:t>
+      <w:proofErr w:type="spellEnd"/>
+      <w:r>
+        <w:rPr>
+          <w:rFonts w:ascii="Consolas" w:hAnsi="Consolas" w:cs="Consolas"/>
+          <w:color w:val="FF0000"/>
+          <w:sz w:val="19"/>
+          <w:szCs w:val="19"/>
+        </w:rPr>
+        <w:t xml:space="preserve"> </w:t>
+      </w:r>
+      <w:proofErr w:type="spellStart"/>
+      <w:r>
+        <w:rPr>
+          <w:rFonts w:ascii="Consolas" w:hAnsi="Consolas" w:cs="Consolas"/>
+          <w:color w:val="FF0000"/>
+          <w:sz w:val="19"/>
+          <w:szCs w:val="19"/>
+        </w:rPr>
+        <w:t>Header</w:t>
+      </w:r>
+      <w:proofErr w:type="spellEnd"/>
+      <w:r>
+        <w:rPr>
+          <w:rFonts w:ascii="Consolas" w:hAnsi="Consolas" w:cs="Consolas"/>
+          <w:color w:val="0000FF"/>
+          <w:sz w:val="19"/>
+          <w:szCs w:val="19"/>
+        </w:rPr>
+        <w:t>="</w:t>
+      </w:r>
+      <w:proofErr w:type="spellStart"/>
+      <w:r>
+        <w:rPr>
+          <w:rFonts w:ascii="Consolas" w:hAnsi="Consolas" w:cs="Consolas"/>
+          <w:color w:val="0000FF"/>
+          <w:sz w:val="19"/>
+          <w:szCs w:val="19"/>
+        </w:rPr>
+        <w:t>IdExam</w:t>
+      </w:r>
+      <w:proofErr w:type="spellEnd"/>
+      <w:r>
+        <w:rPr>
+          <w:rFonts w:ascii="Consolas" w:hAnsi="Consolas" w:cs="Consolas"/>
+          <w:color w:val="0000FF"/>
+          <w:sz w:val="19"/>
+          <w:szCs w:val="19"/>
+        </w:rPr>
+        <w:t>"</w:t>
       </w:r>
       <w:r>
         <w:rPr>
@@ -902,8 +1275,19 @@
           <w:sz w:val="19"/>
           <w:szCs w:val="19"/>
         </w:rPr>
-        <w:t xml:space="preserve"> Binding</w:t>
-      </w:r>
+        <w:t xml:space="preserve"> </w:t>
+      </w:r>
+      <w:proofErr w:type="spellStart"/>
+      <w:r>
+        <w:rPr>
+          <w:rFonts w:ascii="Consolas" w:hAnsi="Consolas" w:cs="Consolas"/>
+          <w:color w:val="FF0000"/>
+          <w:sz w:val="19"/>
+          <w:szCs w:val="19"/>
+        </w:rPr>
+        <w:t>Binding</w:t>
+      </w:r>
+      <w:proofErr w:type="spellEnd"/>
       <w:r>
         <w:rPr>
           <w:rFonts w:ascii="Consolas" w:hAnsi="Consolas" w:cs="Consolas"/>
@@ -913,6 +1297,7 @@
         </w:rPr>
         <w:t>="{</w:t>
       </w:r>
+      <w:proofErr w:type="spellStart"/>
       <w:r>
         <w:rPr>
           <w:rFonts w:ascii="Consolas" w:hAnsi="Consolas" w:cs="Consolas"/>
@@ -922,6 +1307,7 @@
         </w:rPr>
         <w:t>Binding</w:t>
       </w:r>
+      <w:proofErr w:type="spellEnd"/>
       <w:r>
         <w:rPr>
           <w:rFonts w:ascii="Consolas" w:hAnsi="Consolas" w:cs="Consolas"/>
@@ -949,6 +1335,7 @@
         </w:rPr>
         <w:t>}"&gt;&lt;/</w:t>
       </w:r>
+      <w:proofErr w:type="spellStart"/>
       <w:r>
         <w:rPr>
           <w:rFonts w:ascii="Consolas" w:hAnsi="Consolas" w:cs="Consolas"/>
@@ -958,6 +1345,7 @@
         </w:rPr>
         <w:t>DataGridTextColumn</w:t>
       </w:r>
+      <w:proofErr w:type="spellEnd"/>
       <w:r>
         <w:rPr>
           <w:rFonts w:ascii="Consolas" w:hAnsi="Consolas" w:cs="Consolas"/>
@@ -999,6 +1387,7 @@
         </w:rPr>
         <w:t>&lt;/</w:t>
       </w:r>
+      <w:proofErr w:type="spellStart"/>
       <w:r>
         <w:rPr>
           <w:rFonts w:ascii="Consolas" w:hAnsi="Consolas" w:cs="Consolas"/>
@@ -1008,6 +1397,7 @@
         </w:rPr>
         <w:t>DataGrid.Columns</w:t>
       </w:r>
+      <w:proofErr w:type="spellEnd"/>
       <w:r>
         <w:rPr>
           <w:rFonts w:ascii="Consolas" w:hAnsi="Consolas" w:cs="Consolas"/>
@@ -1063,6 +1453,7 @@
         </w:rPr>
         <w:t>&lt;/</w:t>
       </w:r>
+      <w:proofErr w:type="spellStart"/>
       <w:r>
         <w:rPr>
           <w:rFonts w:ascii="Consolas" w:hAnsi="Consolas" w:cs="Consolas"/>
@@ -1072,6 +1463,7 @@
         </w:rPr>
         <w:t>DataGrid</w:t>
       </w:r>
+      <w:proofErr w:type="spellEnd"/>
       <w:r>
         <w:rPr>
           <w:rFonts w:ascii="Consolas" w:hAnsi="Consolas" w:cs="Consolas"/>
@@ -1091,7 +1483,31 @@
         </w:numPr>
       </w:pPr>
       <w:r>
-        <w:t xml:space="preserve">Cuando en una DataGrid queremos enseñar las columnas que nos interesan, hay que definirlas así (Ver ExamsView.XAML del proyecto). El Binding se hace desde XAML y el editor te ofrece todas las propiedades que pueden utilizarse (Las colorea en azul). </w:t>
+        <w:t xml:space="preserve">Cuando en una </w:t>
+      </w:r>
+      <w:proofErr w:type="spellStart"/>
+      <w:r>
+        <w:t>DataGrid</w:t>
+      </w:r>
+      <w:proofErr w:type="spellEnd"/>
+      <w:r>
+        <w:t xml:space="preserve"> queremos enseñar las columnas que nos interesan, hay que definirlas así (Ver </w:t>
+      </w:r>
+      <w:proofErr w:type="spellStart"/>
+      <w:r>
+        <w:t>ExamsView.XAML</w:t>
+      </w:r>
+      <w:proofErr w:type="spellEnd"/>
+      <w:r>
+        <w:t xml:space="preserve"> del proyecto). El </w:t>
+      </w:r>
+      <w:proofErr w:type="spellStart"/>
+      <w:r>
+        <w:t>Binding</w:t>
+      </w:r>
+      <w:proofErr w:type="spellEnd"/>
+      <w:r>
+        <w:t xml:space="preserve"> se hace desde XAML y el editor te ofrece todas las propiedades que pueden utilizarse (Las colorea en azul). </w:t>
       </w:r>
     </w:p>
     <w:p>
@@ -1100,7 +1516,23 @@
         <w:ind w:left="408"/>
       </w:pPr>
       <w:r>
-        <w:t>No hacer binding por el enlace de datos (No sé como hacerlo)</w:t>
+        <w:t xml:space="preserve">No hacer </w:t>
+      </w:r>
+      <w:proofErr w:type="spellStart"/>
+      <w:r>
+        <w:t>binding</w:t>
+      </w:r>
+      <w:proofErr w:type="spellEnd"/>
+      <w:r>
+        <w:t xml:space="preserve"> por el enlace de datos (No sé </w:t>
+      </w:r>
+      <w:proofErr w:type="spellStart"/>
+      <w:r>
+        <w:t>como</w:t>
+      </w:r>
+      <w:proofErr w:type="spellEnd"/>
+      <w:r>
+        <w:t xml:space="preserve"> hacerlo)</w:t>
       </w:r>
     </w:p>
     <w:p>
@@ -1130,7 +1562,23 @@
         <w:t>Este error aparece porque estas guardando un objeto que tiene una de sus propiedades que es un objeto con una Id y la encuentra repetida</w:t>
       </w:r>
       <w:r>
-        <w:t>(StudentId y el Id del student como objeto)</w:t>
+        <w:t>(</w:t>
+      </w:r>
+      <w:proofErr w:type="spellStart"/>
+      <w:r>
+        <w:t>StudentId</w:t>
+      </w:r>
+      <w:proofErr w:type="spellEnd"/>
+      <w:r>
+        <w:t xml:space="preserve"> y el Id del </w:t>
+      </w:r>
+      <w:proofErr w:type="spellStart"/>
+      <w:r>
+        <w:t>student</w:t>
+      </w:r>
+      <w:proofErr w:type="spellEnd"/>
+      <w:r>
+        <w:t xml:space="preserve"> como objeto)</w:t>
       </w:r>
       <w:r>
         <w:t xml:space="preserve">. </w:t>
@@ -1145,36 +1593,258 @@
         <w:ind w:left="408"/>
       </w:pPr>
       <w:r>
-        <w:t>Esto pasa en tablas intermedias que deshacen la relación Many to Many. Por tanto en esas tablas solamente debemos guardar Id’s de los objetos que se relacionan y no el objeto entero.</w:t>
+        <w:t xml:space="preserve">Esto pasa en tablas intermedias que deshacen la relación </w:t>
+      </w:r>
+      <w:proofErr w:type="spellStart"/>
+      <w:r>
+        <w:t>Many</w:t>
+      </w:r>
+      <w:proofErr w:type="spellEnd"/>
+      <w:r>
+        <w:t xml:space="preserve"> </w:t>
+      </w:r>
+      <w:proofErr w:type="spellStart"/>
+      <w:r>
+        <w:t>to</w:t>
+      </w:r>
+      <w:proofErr w:type="spellEnd"/>
+      <w:r>
+        <w:t xml:space="preserve"> </w:t>
+      </w:r>
+      <w:proofErr w:type="spellStart"/>
+      <w:r>
+        <w:t>Many</w:t>
+      </w:r>
+      <w:proofErr w:type="spellEnd"/>
+      <w:r>
+        <w:t xml:space="preserve">. Por tanto en esas tablas solamente debemos guardar </w:t>
+      </w:r>
+      <w:proofErr w:type="spellStart"/>
+      <w:r>
+        <w:t>Id’s</w:t>
+      </w:r>
+      <w:proofErr w:type="spellEnd"/>
+      <w:r>
+        <w:t xml:space="preserve"> de los objetos que se relacionan y no el objeto entero.</w:t>
       </w:r>
     </w:p>
     <w:p>
-      <w:r>
-        <w:t xml:space="preserve">22/01/2020 : Se crea proyecto web con ASPNetCore web api. Se genera nueva bbdd con SqlExpres (bbdd en : </w:t>
+      <w:pPr>
+        <w:rPr>
+          <w:rFonts w:ascii="Consolas" w:hAnsi="Consolas" w:cs="Consolas"/>
+          <w:color w:val="A31515"/>
+          <w:sz w:val="19"/>
+          <w:szCs w:val="19"/>
+        </w:rPr>
+      </w:pPr>
+      <w:r>
+        <w:t xml:space="preserve">22/01/2020 : Se crea proyecto web con </w:t>
+      </w:r>
+      <w:proofErr w:type="spellStart"/>
+      <w:r>
+        <w:t>ASPNetCore</w:t>
+      </w:r>
+      <w:proofErr w:type="spellEnd"/>
+      <w:r>
+        <w:t xml:space="preserve"> web api. Se genera nueva </w:t>
+      </w:r>
+      <w:proofErr w:type="spellStart"/>
+      <w:r>
+        <w:t>bbdd</w:t>
+      </w:r>
+      <w:proofErr w:type="spellEnd"/>
+      <w:r>
+        <w:t xml:space="preserve"> con </w:t>
+      </w:r>
+      <w:proofErr w:type="spellStart"/>
+      <w:r>
+        <w:t>SqlExpres</w:t>
+      </w:r>
+      <w:proofErr w:type="spellEnd"/>
+      <w:r>
+        <w:t xml:space="preserve"> (</w:t>
+      </w:r>
+      <w:proofErr w:type="spellStart"/>
+      <w:r>
+        <w:t>bbdd</w:t>
+      </w:r>
+      <w:proofErr w:type="spellEnd"/>
+      <w:r>
+        <w:t xml:space="preserve"> en : </w:t>
       </w:r>
       <w:r>
         <w:t>C:\Program Files\Microsoft SQL Server\MSSQL14.SQLEXPRESS\MSSQL\DATA</w:t>
       </w:r>
       <w:r>
-        <w:t xml:space="preserve">), bbdd se llama </w:t>
-      </w:r>
-      <w:r>
-        <w:rPr>
-          <w:rFonts w:ascii="Consolas" w:hAnsi="Consolas" w:cs="Consolas"/>
-          <w:color w:val="A31515"/>
-          <w:sz w:val="19"/>
-          <w:szCs w:val="19"/>
-        </w:rPr>
-        <w:t>WebAcademyDb</w:t>
-      </w:r>
-      <w:r>
-        <w:rPr>
-          <w:rFonts w:ascii="Consolas" w:hAnsi="Consolas" w:cs="Consolas"/>
-          <w:color w:val="A31515"/>
-          <w:sz w:val="19"/>
-          <w:szCs w:val="19"/>
-        </w:rPr>
-        <w:t>.mdf. Sigue estando la bbdd de sqlite en el proyecto wpf.</w:t>
+        <w:t xml:space="preserve">), </w:t>
+      </w:r>
+      <w:proofErr w:type="spellStart"/>
+      <w:r>
+        <w:t>bbdd</w:t>
+      </w:r>
+      <w:proofErr w:type="spellEnd"/>
+      <w:r>
+        <w:t xml:space="preserve"> se llama </w:t>
+      </w:r>
+      <w:proofErr w:type="spellStart"/>
+      <w:r>
+        <w:rPr>
+          <w:rFonts w:ascii="Consolas" w:hAnsi="Consolas" w:cs="Consolas"/>
+          <w:color w:val="A31515"/>
+          <w:sz w:val="19"/>
+          <w:szCs w:val="19"/>
+        </w:rPr>
+        <w:t>WebAcademyDb.mdf</w:t>
+      </w:r>
+      <w:proofErr w:type="spellEnd"/>
+      <w:r>
+        <w:rPr>
+          <w:rFonts w:ascii="Consolas" w:hAnsi="Consolas" w:cs="Consolas"/>
+          <w:color w:val="A31515"/>
+          <w:sz w:val="19"/>
+          <w:szCs w:val="19"/>
+        </w:rPr>
+        <w:t xml:space="preserve">. Sigue estando la </w:t>
+      </w:r>
+      <w:proofErr w:type="spellStart"/>
+      <w:r>
+        <w:rPr>
+          <w:rFonts w:ascii="Consolas" w:hAnsi="Consolas" w:cs="Consolas"/>
+          <w:color w:val="A31515"/>
+          <w:sz w:val="19"/>
+          <w:szCs w:val="19"/>
+        </w:rPr>
+        <w:t>bbdd</w:t>
+      </w:r>
+      <w:proofErr w:type="spellEnd"/>
+      <w:r>
+        <w:rPr>
+          <w:rFonts w:ascii="Consolas" w:hAnsi="Consolas" w:cs="Consolas"/>
+          <w:color w:val="A31515"/>
+          <w:sz w:val="19"/>
+          <w:szCs w:val="19"/>
+        </w:rPr>
+        <w:t xml:space="preserve"> de </w:t>
+      </w:r>
+      <w:proofErr w:type="spellStart"/>
+      <w:r>
+        <w:rPr>
+          <w:rFonts w:ascii="Consolas" w:hAnsi="Consolas" w:cs="Consolas"/>
+          <w:color w:val="A31515"/>
+          <w:sz w:val="19"/>
+          <w:szCs w:val="19"/>
+        </w:rPr>
+        <w:t>sqlite</w:t>
+      </w:r>
+      <w:proofErr w:type="spellEnd"/>
+      <w:r>
+        <w:rPr>
+          <w:rFonts w:ascii="Consolas" w:hAnsi="Consolas" w:cs="Consolas"/>
+          <w:color w:val="A31515"/>
+          <w:sz w:val="19"/>
+          <w:szCs w:val="19"/>
+        </w:rPr>
+        <w:t xml:space="preserve"> en el proyecto </w:t>
+      </w:r>
+      <w:proofErr w:type="spellStart"/>
+      <w:r>
+        <w:rPr>
+          <w:rFonts w:ascii="Consolas" w:hAnsi="Consolas" w:cs="Consolas"/>
+          <w:color w:val="A31515"/>
+          <w:sz w:val="19"/>
+          <w:szCs w:val="19"/>
+        </w:rPr>
+        <w:t>wpf</w:t>
+      </w:r>
+      <w:proofErr w:type="spellEnd"/>
+      <w:r>
+        <w:rPr>
+          <w:rFonts w:ascii="Consolas" w:hAnsi="Consolas" w:cs="Consolas"/>
+          <w:color w:val="A31515"/>
+          <w:sz w:val="19"/>
+          <w:szCs w:val="19"/>
+        </w:rPr>
+        <w:t>.</w:t>
+      </w:r>
+    </w:p>
+    <w:p>
+      <w:pPr>
+        <w:rPr>
+          <w:rFonts w:ascii="Consolas" w:hAnsi="Consolas" w:cs="Consolas"/>
+          <w:color w:val="A31515"/>
+          <w:sz w:val="19"/>
+          <w:szCs w:val="19"/>
+        </w:rPr>
+      </w:pPr>
+    </w:p>
+    <w:p>
+      <w:pPr>
+        <w:rPr>
+          <w:rFonts w:ascii="Consolas" w:hAnsi="Consolas" w:cs="Consolas"/>
+          <w:color w:val="A31515"/>
+          <w:sz w:val="19"/>
+          <w:szCs w:val="19"/>
+        </w:rPr>
+      </w:pPr>
+      <w:r>
+        <w:rPr>
+          <w:rFonts w:ascii="Consolas" w:hAnsi="Consolas" w:cs="Consolas"/>
+          <w:color w:val="A31515"/>
+          <w:sz w:val="19"/>
+          <w:szCs w:val="19"/>
+        </w:rPr>
+        <w:t xml:space="preserve">PROYECTO </w:t>
+      </w:r>
+      <w:proofErr w:type="spellStart"/>
+      <w:r>
+        <w:rPr>
+          <w:rFonts w:ascii="Consolas" w:hAnsi="Consolas" w:cs="Consolas"/>
+          <w:color w:val="A31515"/>
+          <w:sz w:val="19"/>
+          <w:szCs w:val="19"/>
+        </w:rPr>
+        <w:t>WebAPi</w:t>
+      </w:r>
+      <w:proofErr w:type="spellEnd"/>
+      <w:r>
+        <w:rPr>
+          <w:rFonts w:ascii="Consolas" w:hAnsi="Consolas" w:cs="Consolas"/>
+          <w:color w:val="A31515"/>
+          <w:sz w:val="19"/>
+          <w:szCs w:val="19"/>
+        </w:rPr>
+        <w:t xml:space="preserve"> con ASP </w:t>
+      </w:r>
+      <w:proofErr w:type="spellStart"/>
+      <w:r>
+        <w:rPr>
+          <w:rFonts w:ascii="Consolas" w:hAnsi="Consolas" w:cs="Consolas"/>
+          <w:color w:val="A31515"/>
+          <w:sz w:val="19"/>
+          <w:szCs w:val="19"/>
+        </w:rPr>
+        <w:t>NetCore</w:t>
+      </w:r>
+      <w:proofErr w:type="spellEnd"/>
+      <w:r>
+        <w:rPr>
+          <w:rFonts w:ascii="Consolas" w:hAnsi="Consolas" w:cs="Consolas"/>
+          <w:color w:val="A31515"/>
+          <w:sz w:val="19"/>
+          <w:szCs w:val="19"/>
+        </w:rPr>
+        <w:t xml:space="preserve"> : </w:t>
+      </w:r>
+    </w:p>
+    <w:p>
+      <w:r>
+        <w:rPr>
+          <w:rFonts w:ascii="Consolas" w:hAnsi="Consolas" w:cs="Consolas"/>
+          <w:color w:val="A31515"/>
+          <w:sz w:val="19"/>
+          <w:szCs w:val="19"/>
+        </w:rPr>
+        <w:t>Problemas de conexión con los controladores : Revisar Startup ¡!</w:t>
       </w:r>
       <w:bookmarkStart w:id="0" w:name="_GoBack"/>
       <w:bookmarkEnd w:id="0"/>

</xml_diff>